<commit_message>
Toegevoegd Activity Diagram Control Washing Cycle
</commit_message>
<xml_diff>
--- a/docs/vergaderingen/Agenda's/Agenda Vergadering 26-11.docx
+++ b/docs/vergaderingen/Agenda's/Agenda Vergadering 26-11.docx
@@ -130,7 +130,15 @@
         </w:numPr>
       </w:pPr>
       <w:r>
-        <w:t>Wat verder ter tafel komt.</w:t>
+        <w:t xml:space="preserve">Wat verder </w:t>
+      </w:r>
+      <w:proofErr w:type="gramStart"/>
+      <w:r>
+        <w:t>ter tafel</w:t>
+      </w:r>
+      <w:proofErr w:type="gramEnd"/>
+      <w:r>
+        <w:t xml:space="preserve"> komt.</w:t>
       </w:r>
     </w:p>
     <w:p>

</xml_diff>